<commit_message>
fix bug game sale in page home and delete gameSaleDto
</commit_message>
<xml_diff>
--- a/queryInsert.docx
+++ b/queryInsert.docx
@@ -3295,7 +3295,298 @@
           <w:sz w:val="28"/>
           <w:szCs w:val="28"/>
         </w:rPr>
-        <w:t>INSERT INTO games (game_id, game_name, game_img, description, price, quantity, create_date) VALUES</w:t>
+        <w:t>INSERT INTO game (game_id, game_name, game_img, description, price, quantity, create_date) VALUES</w:t>
+      </w:r>
+    </w:p>
+    <w:p>
+      <w:pPr>
+        <w:rPr>
+          <w:rFonts w:ascii="Arial" w:hAnsi="Arial" w:cs="Arial"/>
+          <w:sz w:val="28"/>
+          <w:szCs w:val="28"/>
+        </w:rPr>
+      </w:pPr>
+      <w:r>
+        <w:rPr>
+          <w:rFonts w:ascii="Arial" w:hAnsi="Arial" w:cs="Arial"/>
+          <w:sz w:val="28"/>
+          <w:szCs w:val="28"/>
+        </w:rPr>
+        <w:t>(23, 'Stardew Valley', 'game23.jpg', 'Một trò chơi mô phỏng cuộc sống nông trại với các hoạt động như trồng trọt, câu cá, và kết bạn.', 150000, 120, '2021-07-10'),</w:t>
+      </w:r>
+    </w:p>
+    <w:p>
+      <w:pPr>
+        <w:rPr>
+          <w:rFonts w:ascii="Arial" w:hAnsi="Arial" w:cs="Arial"/>
+          <w:sz w:val="28"/>
+          <w:szCs w:val="28"/>
+        </w:rPr>
+      </w:pPr>
+      <w:r>
+        <w:rPr>
+          <w:rFonts w:ascii="Arial" w:hAnsi="Arial" w:cs="Arial"/>
+          <w:sz w:val="28"/>
+          <w:szCs w:val="28"/>
+        </w:rPr>
+        <w:t>(24, 'Cyberpunk 2077', 'game24.jpg', 'Một trò chơi nhập vai hành động thế giới mở, diễn ra trong thành phố tương lai Night City.', 320000, 95, '2020-12-15'),</w:t>
+      </w:r>
+    </w:p>
+    <w:p>
+      <w:pPr>
+        <w:rPr>
+          <w:rFonts w:ascii="Arial" w:hAnsi="Arial" w:cs="Arial"/>
+          <w:sz w:val="28"/>
+          <w:szCs w:val="28"/>
+        </w:rPr>
+      </w:pPr>
+      <w:r>
+        <w:rPr>
+          <w:rFonts w:ascii="Arial" w:hAnsi="Arial" w:cs="Arial"/>
+          <w:sz w:val="28"/>
+          <w:szCs w:val="28"/>
+        </w:rPr>
+        <w:t>(25, 'Among Us', 'game</w:t>
+      </w:r>
+      <w:r>
+        <w:rPr>
+          <w:rFonts w:ascii="Arial" w:hAnsi="Arial" w:cs="Arial"/>
+          <w:sz w:val="28"/>
+          <w:szCs w:val="28"/>
+        </w:rPr>
+        <w:t>9</w:t>
+      </w:r>
+      <w:r>
+        <w:rPr>
+          <w:rFonts w:ascii="Arial" w:hAnsi="Arial" w:cs="Arial"/>
+          <w:sz w:val="28"/>
+          <w:szCs w:val="28"/>
+        </w:rPr>
+        <w:t>.jpg', 'Một trò chơi nhiều người chơi, nơi bạn phải tìm ra kẻ phản bội trong nhóm.', 50000, 300, '2023-04-20'),</w:t>
+      </w:r>
+    </w:p>
+    <w:p>
+      <w:pPr>
+        <w:rPr>
+          <w:rFonts w:ascii="Arial" w:hAnsi="Arial" w:cs="Arial"/>
+          <w:sz w:val="28"/>
+          <w:szCs w:val="28"/>
+        </w:rPr>
+      </w:pPr>
+      <w:r>
+        <w:rPr>
+          <w:rFonts w:ascii="Arial" w:hAnsi="Arial" w:cs="Arial"/>
+          <w:sz w:val="28"/>
+          <w:szCs w:val="28"/>
+        </w:rPr>
+        <w:t>(26, 'Elden Ring', 'game</w:t>
+      </w:r>
+      <w:r>
+        <w:rPr>
+          <w:rFonts w:ascii="Arial" w:hAnsi="Arial" w:cs="Arial"/>
+          <w:sz w:val="28"/>
+          <w:szCs w:val="28"/>
+        </w:rPr>
+        <w:t>10</w:t>
+      </w:r>
+      <w:r>
+        <w:rPr>
+          <w:rFonts w:ascii="Arial" w:hAnsi="Arial" w:cs="Arial"/>
+          <w:sz w:val="28"/>
+          <w:szCs w:val="28"/>
+        </w:rPr>
+        <w:t>.jpg', 'Một trò chơi nhập vai hành động thế giới mở với sự hợp tác giữa FromSoftware và George R.R. Martin.', 350000, 80, '2022-02-25'),</w:t>
+      </w:r>
+    </w:p>
+    <w:p>
+      <w:pPr>
+        <w:rPr>
+          <w:rFonts w:ascii="Arial" w:hAnsi="Arial" w:cs="Arial"/>
+          <w:sz w:val="28"/>
+          <w:szCs w:val="28"/>
+        </w:rPr>
+      </w:pPr>
+      <w:r>
+        <w:rPr>
+          <w:rFonts w:ascii="Arial" w:hAnsi="Arial" w:cs="Arial"/>
+          <w:sz w:val="28"/>
+          <w:szCs w:val="28"/>
+        </w:rPr>
+        <w:t>(27, 'Terraria', 'game</w:t>
+      </w:r>
+      <w:r>
+        <w:rPr>
+          <w:rFonts w:ascii="Arial" w:hAnsi="Arial" w:cs="Arial"/>
+          <w:sz w:val="28"/>
+          <w:szCs w:val="28"/>
+        </w:rPr>
+        <w:t>1</w:t>
+      </w:r>
+      <w:r>
+        <w:rPr>
+          <w:rFonts w:ascii="Arial" w:hAnsi="Arial" w:cs="Arial"/>
+          <w:sz w:val="28"/>
+          <w:szCs w:val="28"/>
+        </w:rPr>
+        <w:t>.jpg', 'Một trò chơi sandbox phiêu lưu hành động 2D với khả năng xây dựng và khám phá.', 100000, 200, '2020-05-16'),</w:t>
+      </w:r>
+    </w:p>
+    <w:p>
+      <w:pPr>
+        <w:rPr>
+          <w:rFonts w:ascii="Arial" w:hAnsi="Arial" w:cs="Arial"/>
+          <w:sz w:val="28"/>
+          <w:szCs w:val="28"/>
+        </w:rPr>
+      </w:pPr>
+      <w:r>
+        <w:rPr>
+          <w:rFonts w:ascii="Arial" w:hAnsi="Arial" w:cs="Arial"/>
+          <w:sz w:val="28"/>
+          <w:szCs w:val="28"/>
+        </w:rPr>
+        <w:t>(28, 'Genshin Impact', 'game2.jpg', 'Một trò chơi nhập vai hành động thế giới mở với cơ chế gacha.', 0, 500, '2023-10-12'),</w:t>
+      </w:r>
+    </w:p>
+    <w:p>
+      <w:pPr>
+        <w:rPr>
+          <w:rFonts w:ascii="Arial" w:hAnsi="Arial" w:cs="Arial"/>
+          <w:sz w:val="28"/>
+          <w:szCs w:val="28"/>
+        </w:rPr>
+      </w:pPr>
+      <w:r>
+        <w:rPr>
+          <w:rFonts w:ascii="Arial" w:hAnsi="Arial" w:cs="Arial"/>
+          <w:sz w:val="28"/>
+          <w:szCs w:val="28"/>
+        </w:rPr>
+        <w:lastRenderedPageBreak/>
+        <w:t>(29, 'League of Legends', 'game</w:t>
+      </w:r>
+      <w:r>
+        <w:rPr>
+          <w:rFonts w:ascii="Arial" w:hAnsi="Arial" w:cs="Arial"/>
+          <w:sz w:val="28"/>
+          <w:szCs w:val="28"/>
+        </w:rPr>
+        <w:t>3</w:t>
+      </w:r>
+      <w:r>
+        <w:rPr>
+          <w:rFonts w:ascii="Arial" w:hAnsi="Arial" w:cs="Arial"/>
+          <w:sz w:val="28"/>
+          <w:szCs w:val="28"/>
+        </w:rPr>
+        <w:t>.jpg', 'Một trò chơi MOBA nổi tiếng với các trận đấu đội cạnh tranh.', 0, 1000, '2019-09-23'),</w:t>
+      </w:r>
+    </w:p>
+    <w:p>
+      <w:pPr>
+        <w:rPr>
+          <w:rFonts w:ascii="Arial" w:hAnsi="Arial" w:cs="Arial"/>
+          <w:sz w:val="28"/>
+          <w:szCs w:val="28"/>
+        </w:rPr>
+      </w:pPr>
+      <w:r>
+        <w:rPr>
+          <w:rFonts w:ascii="Arial" w:hAnsi="Arial" w:cs="Arial"/>
+          <w:sz w:val="28"/>
+          <w:szCs w:val="28"/>
+        </w:rPr>
+        <w:t>(30, 'Apex Legends', 'game</w:t>
+      </w:r>
+      <w:r>
+        <w:rPr>
+          <w:rFonts w:ascii="Arial" w:hAnsi="Arial" w:cs="Arial"/>
+          <w:sz w:val="28"/>
+          <w:szCs w:val="28"/>
+        </w:rPr>
+        <w:t>4</w:t>
+      </w:r>
+      <w:r>
+        <w:rPr>
+          <w:rFonts w:ascii="Arial" w:hAnsi="Arial" w:cs="Arial"/>
+          <w:sz w:val="28"/>
+          <w:szCs w:val="28"/>
+        </w:rPr>
+        <w:t>.jpg', 'Một trò chơi battle royale với các nhân vật có kỹ năng độc đáo.', 0, 400, '2021-11-18'),</w:t>
+      </w:r>
+    </w:p>
+    <w:p>
+      <w:pPr>
+        <w:rPr>
+          <w:rFonts w:ascii="Arial" w:hAnsi="Arial" w:cs="Arial"/>
+          <w:sz w:val="28"/>
+          <w:szCs w:val="28"/>
+        </w:rPr>
+      </w:pPr>
+      <w:r>
+        <w:rPr>
+          <w:rFonts w:ascii="Arial" w:hAnsi="Arial" w:cs="Arial"/>
+          <w:sz w:val="28"/>
+          <w:szCs w:val="28"/>
+        </w:rPr>
+        <w:t>(31, 'Fall Guys', 'game</w:t>
+      </w:r>
+      <w:r>
+        <w:rPr>
+          <w:rFonts w:ascii="Arial" w:hAnsi="Arial" w:cs="Arial"/>
+          <w:sz w:val="28"/>
+          <w:szCs w:val="28"/>
+        </w:rPr>
+        <w:t>5</w:t>
+      </w:r>
+      <w:r>
+        <w:rPr>
+          <w:rFonts w:ascii="Arial" w:hAnsi="Arial" w:cs="Arial"/>
+          <w:sz w:val="28"/>
+          <w:szCs w:val="28"/>
+        </w:rPr>
+        <w:t>.jpg', 'Một trò chơi nhiều người chơi với các vòng đấu vượt chướng ngại vật vui nhộn.', 80000, 350, '2022-03-05'),</w:t>
+      </w:r>
+    </w:p>
+    <w:p>
+      <w:pPr>
+        <w:rPr>
+          <w:rFonts w:ascii="Arial" w:hAnsi="Arial" w:cs="Arial"/>
+          <w:sz w:val="28"/>
+          <w:szCs w:val="28"/>
+        </w:rPr>
+      </w:pPr>
+      <w:r>
+        <w:rPr>
+          <w:rFonts w:ascii="Arial" w:hAnsi="Arial" w:cs="Arial"/>
+          <w:sz w:val="28"/>
+          <w:szCs w:val="28"/>
+        </w:rPr>
+        <w:t>(32, 'The Sims 4', 'game</w:t>
+      </w:r>
+      <w:r>
+        <w:rPr>
+          <w:rFonts w:ascii="Arial" w:hAnsi="Arial" w:cs="Arial"/>
+          <w:sz w:val="28"/>
+          <w:szCs w:val="28"/>
+        </w:rPr>
+        <w:t>6</w:t>
+      </w:r>
+      <w:r>
+        <w:rPr>
+          <w:rFonts w:ascii="Arial" w:hAnsi="Arial" w:cs="Arial"/>
+          <w:sz w:val="28"/>
+          <w:szCs w:val="28"/>
+        </w:rPr>
+        <w:t>.jpg', 'Một trò chơi mô phỏng cuộc sống, nơi bạn tạo và quản lý các nhân vật Sims của mình.', 180000, 150, '2018-10-20')</w:t>
+      </w:r>
+      <w:r>
+        <w:rPr>
+          <w:rFonts w:ascii="Arial" w:hAnsi="Arial" w:cs="Arial"/>
+          <w:sz w:val="28"/>
+          <w:szCs w:val="28"/>
+        </w:rPr>
+        <w:t>,</w:t>
       </w:r>
     </w:p>
     <w:p>
@@ -3414,75 +3705,75 @@
           <w:sz w:val="28"/>
           <w:szCs w:val="28"/>
         </w:rPr>
+        <w:t>(16, 'Fortnite', 'game16.jpg', 'Một trò chơi battle royale nơi người chơi cạnh tranh để trở thành người sống sót cuối cùng.', 0, 500, '2024-02-01'),</w:t>
+      </w:r>
+    </w:p>
+    <w:p>
+      <w:pPr>
+        <w:rPr>
+          <w:rFonts w:ascii="Arial" w:hAnsi="Arial" w:cs="Arial"/>
+          <w:sz w:val="28"/>
+          <w:szCs w:val="28"/>
+        </w:rPr>
+      </w:pPr>
+      <w:r>
+        <w:rPr>
+          <w:rFonts w:ascii="Arial" w:hAnsi="Arial" w:cs="Arial"/>
+          <w:sz w:val="28"/>
+          <w:szCs w:val="28"/>
+        </w:rPr>
+        <w:t>(17, 'Overwatch', 'game17.jpg', 'Một trò chơi bắn súng nhiều người chơi theo đội với dàn nhân vật đa dạng.', 220000, 75, '2021-09-15'),</w:t>
+      </w:r>
+    </w:p>
+    <w:p>
+      <w:pPr>
+        <w:rPr>
+          <w:rFonts w:ascii="Arial" w:hAnsi="Arial" w:cs="Arial"/>
+          <w:sz w:val="28"/>
+          <w:szCs w:val="28"/>
+        </w:rPr>
+      </w:pPr>
+      <w:r>
+        <w:rPr>
+          <w:rFonts w:ascii="Arial" w:hAnsi="Arial" w:cs="Arial"/>
+          <w:sz w:val="28"/>
+          <w:szCs w:val="28"/>
+        </w:rPr>
+        <w:t>(18, 'Call of Duty: Warzone', 'game18.jpg', 'Một trò chơi battle royale miễn phí diễn ra trong vũ trụ Call of Duty.', 0, 300, '2022-12-25'),</w:t>
+      </w:r>
+    </w:p>
+    <w:p>
+      <w:pPr>
+        <w:rPr>
+          <w:rFonts w:ascii="Arial" w:hAnsi="Arial" w:cs="Arial"/>
+          <w:sz w:val="28"/>
+          <w:szCs w:val="28"/>
+        </w:rPr>
+      </w:pPr>
+      <w:r>
+        <w:rPr>
+          <w:rFonts w:ascii="Arial" w:hAnsi="Arial" w:cs="Arial"/>
+          <w:sz w:val="28"/>
+          <w:szCs w:val="28"/>
+        </w:rPr>
+        <w:t>(19, 'God of War', 'game19.jpg', 'Một trò chơi hành động phiêu lưu theo chân Kratos và con trai Atreus trong hành trình qua thần thoại Bắc Âu.', 270000, 90, '2023-03-18'),</w:t>
+      </w:r>
+    </w:p>
+    <w:p>
+      <w:pPr>
+        <w:rPr>
+          <w:rFonts w:ascii="Arial" w:hAnsi="Arial" w:cs="Arial"/>
+          <w:sz w:val="28"/>
+          <w:szCs w:val="28"/>
+        </w:rPr>
+      </w:pPr>
+      <w:r>
+        <w:rPr>
+          <w:rFonts w:ascii="Arial" w:hAnsi="Arial" w:cs="Arial"/>
+          <w:sz w:val="28"/>
+          <w:szCs w:val="28"/>
+        </w:rPr>
         <w:lastRenderedPageBreak/>
-        <w:t>(16, 'Fortnite', 'game16.jpg', 'Một trò chơi battle royale nơi người chơi cạnh tranh để trở thành người sống sót cuối cùng.', 0, 500, '2024-02-01'),</w:t>
-      </w:r>
-    </w:p>
-    <w:p>
-      <w:pPr>
-        <w:rPr>
-          <w:rFonts w:ascii="Arial" w:hAnsi="Arial" w:cs="Arial"/>
-          <w:sz w:val="28"/>
-          <w:szCs w:val="28"/>
-        </w:rPr>
-      </w:pPr>
-      <w:r>
-        <w:rPr>
-          <w:rFonts w:ascii="Arial" w:hAnsi="Arial" w:cs="Arial"/>
-          <w:sz w:val="28"/>
-          <w:szCs w:val="28"/>
-        </w:rPr>
-        <w:t>(17, 'Overwatch', 'game17.jpg', 'Một trò chơi bắn súng nhiều người chơi theo đội với dàn nhân vật đa dạng.', 220000, 75, '2021-09-15'),</w:t>
-      </w:r>
-    </w:p>
-    <w:p>
-      <w:pPr>
-        <w:rPr>
-          <w:rFonts w:ascii="Arial" w:hAnsi="Arial" w:cs="Arial"/>
-          <w:sz w:val="28"/>
-          <w:szCs w:val="28"/>
-        </w:rPr>
-      </w:pPr>
-      <w:r>
-        <w:rPr>
-          <w:rFonts w:ascii="Arial" w:hAnsi="Arial" w:cs="Arial"/>
-          <w:sz w:val="28"/>
-          <w:szCs w:val="28"/>
-        </w:rPr>
-        <w:t>(18, 'Call of Duty: Warzone', 'game18.jpg', 'Một trò chơi battle royale miễn phí diễn ra trong vũ trụ Call of Duty.', 0, 300, '2022-12-25'),</w:t>
-      </w:r>
-    </w:p>
-    <w:p>
-      <w:pPr>
-        <w:rPr>
-          <w:rFonts w:ascii="Arial" w:hAnsi="Arial" w:cs="Arial"/>
-          <w:sz w:val="28"/>
-          <w:szCs w:val="28"/>
-        </w:rPr>
-      </w:pPr>
-      <w:r>
-        <w:rPr>
-          <w:rFonts w:ascii="Arial" w:hAnsi="Arial" w:cs="Arial"/>
-          <w:sz w:val="28"/>
-          <w:szCs w:val="28"/>
-        </w:rPr>
-        <w:t>(19, 'God of War', 'game19.jpg', 'Một trò chơi hành động phiêu lưu theo chân Kratos và con trai Atreus trong hành trình qua thần thoại Bắc Âu.', 270000, 90, '2023-03-18'),</w:t>
-      </w:r>
-    </w:p>
-    <w:p>
-      <w:pPr>
-        <w:rPr>
-          <w:rFonts w:ascii="Arial" w:hAnsi="Arial" w:cs="Arial"/>
-          <w:sz w:val="28"/>
-          <w:szCs w:val="28"/>
-        </w:rPr>
-      </w:pPr>
-      <w:r>
-        <w:rPr>
-          <w:rFonts w:ascii="Arial" w:hAnsi="Arial" w:cs="Arial"/>
-          <w:sz w:val="28"/>
-          <w:szCs w:val="28"/>
-        </w:rPr>
         <w:t>(20, 'Assassin\'s Creed Valhalla', 'game20.jpg', 'Một trò chơi nhập vai hành động diễn ra trong thời kỳ Viking, nơi người chơi điều khiển Eivor, một kẻ cướp Viking.', 290000, 70, '2020-11-10'),</w:t>
       </w:r>
     </w:p>

</xml_diff>